<commit_message>
Replace expCilindro.docx - adicionado as fotos
</commit_message>
<xml_diff>
--- a/Fase2/Relatorio/expCilindro.docx
+++ b/Fase2/Relatorio/expCilindro.docx
@@ -15,18 +15,80 @@
       <w:r>
         <w:rPr>
           <w:rFonts w:ascii="Arial" w:hAnsi="Arial" w:cs="Arial"/>
-          <w:sz w:val="20"/>
-          <w:szCs w:val="20"/>
-        </w:rPr>
-        <w:t>Decidimos construir uma nova figura geométrica, o cilindro (que nos vai ser útil para um desenho que iremos abordar posteriormente neste relatório). Para poder desenhar esta figura geométrica, são precisos 3 parâmetros: o raio, altura e o número de fatias.</w:t>
-      </w:r>
-      <w:r>
-        <w:rPr>
-          <w:rFonts w:ascii="Arial" w:hAnsi="Arial" w:cs="Arial"/>
-          <w:sz w:val="20"/>
-          <w:szCs w:val="20"/>
-        </w:rPr>
-        <w:t xml:space="preserve"> O raio define a “largura”, a altura como o próprio nome indica define a altura do cilindro e o </w:t>
+          <w:noProof/>
+          <w:sz w:val="20"/>
+          <w:szCs w:val="20"/>
+        </w:rPr>
+        <w:drawing>
+          <wp:anchor distT="0" distB="0" distL="114300" distR="114300" simplePos="0" relativeHeight="251658240" behindDoc="0" locked="0" layoutInCell="1" allowOverlap="1">
+            <wp:simplePos x="0" y="0"/>
+            <wp:positionH relativeFrom="column">
+              <wp:posOffset>1508760</wp:posOffset>
+            </wp:positionH>
+            <wp:positionV relativeFrom="paragraph">
+              <wp:posOffset>1099185</wp:posOffset>
+            </wp:positionV>
+            <wp:extent cx="3105150" cy="3442335"/>
+            <wp:effectExtent l="0" t="0" r="0" b="0"/>
+            <wp:wrapTopAndBottom/>
+            <wp:docPr id="1" name="Imagem 1"/>
+            <wp:cNvGraphicFramePr>
+              <a:graphicFrameLocks xmlns:a="http://schemas.openxmlformats.org/drawingml/2006/main" noChangeAspect="1"/>
+            </wp:cNvGraphicFramePr>
+            <a:graphic xmlns:a="http://schemas.openxmlformats.org/drawingml/2006/main">
+              <a:graphicData uri="http://schemas.openxmlformats.org/drawingml/2006/picture">
+                <pic:pic xmlns:pic="http://schemas.openxmlformats.org/drawingml/2006/picture">
+                  <pic:nvPicPr>
+                    <pic:cNvPr id="1" name="Diapositivo1.JPG"/>
+                    <pic:cNvPicPr/>
+                  </pic:nvPicPr>
+                  <pic:blipFill rotWithShape="1">
+                    <a:blip r:embed="rId4">
+                      <a:extLst>
+                        <a:ext uri="{28A0092B-C50C-407E-A947-70E740481C1C}">
+                          <a14:useLocalDpi xmlns:a14="http://schemas.microsoft.com/office/drawing/2010/main" val="0"/>
+                        </a:ext>
+                      </a:extLst>
+                    </a:blip>
+                    <a:srcRect l="19922" r="29342"/>
+                    <a:stretch/>
+                  </pic:blipFill>
+                  <pic:spPr bwMode="auto">
+                    <a:xfrm>
+                      <a:off x="0" y="0"/>
+                      <a:ext cx="3105150" cy="3442335"/>
+                    </a:xfrm>
+                    <a:prstGeom prst="rect">
+                      <a:avLst/>
+                    </a:prstGeom>
+                    <a:ln>
+                      <a:noFill/>
+                    </a:ln>
+                    <a:extLst>
+                      <a:ext uri="{53640926-AAD7-44D8-BBD7-CCE9431645EC}">
+                        <a14:shadowObscured xmlns:a14="http://schemas.microsoft.com/office/drawing/2010/main"/>
+                      </a:ext>
+                    </a:extLst>
+                  </pic:spPr>
+                </pic:pic>
+              </a:graphicData>
+            </a:graphic>
+            <wp14:sizeRelH relativeFrom="page">
+              <wp14:pctWidth>0</wp14:pctWidth>
+            </wp14:sizeRelH>
+            <wp14:sizeRelV relativeFrom="page">
+              <wp14:pctHeight>0</wp14:pctHeight>
+            </wp14:sizeRelV>
+          </wp:anchor>
+        </w:drawing>
+      </w:r>
+      <w:r>
+        <w:rPr>
+          <w:rFonts w:ascii="Arial" w:hAnsi="Arial" w:cs="Arial"/>
+          <w:sz w:val="20"/>
+          <w:szCs w:val="20"/>
+        </w:rPr>
+        <w:t xml:space="preserve">Decidimos construir uma nova figura geométrica, o cilindro (que nos vai ser útil para um desenho que iremos abordar posteriormente neste relatório). Para poder desenhar esta figura geométrica, são precisos 3 parâmetros: o raio, altura e o número de fatias. O raio define a “largura”, a altura como o próprio nome indica define a altura do cilindro e o </w:t>
       </w:r>
       <w:r>
         <w:rPr>
@@ -65,7 +127,7 @@
           <w:sz w:val="20"/>
           <w:szCs w:val="20"/>
         </w:rPr>
-        <w:t>COLOCAR A FOTO DO CILINDRO PARA MOSTRAR COMO ERA DIVIDIDA CADA FATIA</w:t>
+        <w:t>Para desenhar o cilindro era necessário desenhar 4 triângulos por cada fatia iterada, 1 da base inferior, 2 para a face lateral (em conjunto formavam um retângulo) e 1 para a base superior. Esta iteração foi efetuada usando um ciclo for, que inicializava uma variável i a zero, e o caso de paragem era quando i fosse menor que N, sendo N o número de fatias passadas inicialmente.</w:t>
       </w:r>
     </w:p>
     <w:p>
@@ -84,23 +146,41 @@
           <w:sz w:val="20"/>
           <w:szCs w:val="20"/>
         </w:rPr>
-        <w:t xml:space="preserve">Para desenhar </w:t>
-      </w:r>
-      <w:r>
-        <w:rPr>
-          <w:rFonts w:ascii="Arial" w:hAnsi="Arial" w:cs="Arial"/>
-          <w:sz w:val="20"/>
-          <w:szCs w:val="20"/>
-        </w:rPr>
-        <w:t xml:space="preserve">o cilindro era necessário desenhar 4 triângulos por cada fatia iterada, 1 da base inferior, 2 para a face lateral (em conjunto formavam um retângulo) e 1 para a base superior. Esta iteração foi efetuada usando um ciclo for, que inicializava uma variável i </w:t>
-      </w:r>
-      <w:r>
-        <w:rPr>
-          <w:rFonts w:ascii="Arial" w:hAnsi="Arial" w:cs="Arial"/>
-          <w:sz w:val="20"/>
-          <w:szCs w:val="20"/>
-        </w:rPr>
-        <w:t>a zero, e o caso de paragem era quando i fosse menor que N, sendo N o número de fatias passadas inicialmente.</w:t>
+        <w:t xml:space="preserve">Trabalhámos com um ângulo </w:t>
+      </w:r>
+      <w:proofErr w:type="spellStart"/>
+      <w:r>
+        <w:rPr>
+          <w:rFonts w:ascii="Arial" w:hAnsi="Arial" w:cs="Arial"/>
+          <w:sz w:val="20"/>
+          <w:szCs w:val="20"/>
+        </w:rPr>
+        <w:t>alpha</w:t>
+      </w:r>
+      <w:proofErr w:type="spellEnd"/>
+      <w:r>
+        <w:rPr>
+          <w:rFonts w:ascii="Arial" w:hAnsi="Arial" w:cs="Arial"/>
+          <w:sz w:val="20"/>
+          <w:szCs w:val="20"/>
+        </w:rPr>
+        <w:t xml:space="preserve">, que inicialmente tomava o valor de 2*PI / (número de fatias). O y não nos apresentou grande problema, já que ou tinha o valor de 0 ou então o valor da altura do cone. Porém o x e o z não </w:t>
+      </w:r>
+      <w:r>
+        <w:rPr>
+          <w:rFonts w:ascii="Arial" w:hAnsi="Arial" w:cs="Arial"/>
+          <w:sz w:val="20"/>
+          <w:szCs w:val="20"/>
+        </w:rPr>
+        <w:t xml:space="preserve">foi </w:t>
+      </w:r>
+      <w:r>
+        <w:rPr>
+          <w:rFonts w:ascii="Arial" w:hAnsi="Arial" w:cs="Arial"/>
+          <w:sz w:val="20"/>
+          <w:szCs w:val="20"/>
+        </w:rPr>
+        <w:t>tão trivial. Para estes foi necessário recorrer a fórmulas trigonométricas, onde:</w:t>
       </w:r>
     </w:p>
     <w:p>
@@ -119,7 +199,25 @@
           <w:sz w:val="20"/>
           <w:szCs w:val="20"/>
         </w:rPr>
-        <w:t xml:space="preserve">Trabalhámos com um ângulo </w:t>
+        <w:t xml:space="preserve">x = raio * </w:t>
+      </w:r>
+      <w:proofErr w:type="spellStart"/>
+      <w:r>
+        <w:rPr>
+          <w:rFonts w:ascii="Arial" w:hAnsi="Arial" w:cs="Arial"/>
+          <w:sz w:val="20"/>
+          <w:szCs w:val="20"/>
+        </w:rPr>
+        <w:t>sin</w:t>
+      </w:r>
+      <w:proofErr w:type="spellEnd"/>
+      <w:r>
+        <w:rPr>
+          <w:rFonts w:ascii="Arial" w:hAnsi="Arial" w:cs="Arial"/>
+          <w:sz w:val="20"/>
+          <w:szCs w:val="20"/>
+        </w:rPr>
+        <w:t>(</w:t>
       </w:r>
       <w:proofErr w:type="spellStart"/>
       <w:r>
@@ -137,33 +235,7 @@
           <w:sz w:val="20"/>
           <w:szCs w:val="20"/>
         </w:rPr>
-        <w:t xml:space="preserve">, que inicialmente tomava o valor de 2*PI / </w:t>
-      </w:r>
-      <w:r>
-        <w:rPr>
-          <w:rFonts w:ascii="Arial" w:hAnsi="Arial" w:cs="Arial"/>
-          <w:sz w:val="20"/>
-          <w:szCs w:val="20"/>
-        </w:rPr>
-        <w:t xml:space="preserve">(número de fatias). O y não nos apresentou grande problema, já que ou tinha o valor de 0 ou então o valor da altura do cone. Porém o x e o z não </w:t>
-      </w:r>
-      <w:r>
-        <w:rPr>
-          <w:rFonts w:ascii="Arial" w:hAnsi="Arial" w:cs="Arial"/>
-          <w:sz w:val="20"/>
-          <w:szCs w:val="20"/>
-        </w:rPr>
-        <w:t xml:space="preserve">foi </w:t>
-      </w:r>
-      <w:bookmarkStart w:id="0" w:name="_GoBack"/>
-      <w:bookmarkEnd w:id="0"/>
-      <w:r>
-        <w:rPr>
-          <w:rFonts w:ascii="Arial" w:hAnsi="Arial" w:cs="Arial"/>
-          <w:sz w:val="20"/>
-          <w:szCs w:val="20"/>
-        </w:rPr>
-        <w:t>tão trivial. Para estes foi necessário recorrer a fórmulas trigonométricas, onde:</w:t>
+        <w:t>)</w:t>
       </w:r>
     </w:p>
     <w:p>
@@ -182,25 +254,7 @@
           <w:sz w:val="20"/>
           <w:szCs w:val="20"/>
         </w:rPr>
-        <w:t xml:space="preserve">x = raio * </w:t>
-      </w:r>
-      <w:proofErr w:type="spellStart"/>
-      <w:r>
-        <w:rPr>
-          <w:rFonts w:ascii="Arial" w:hAnsi="Arial" w:cs="Arial"/>
-          <w:sz w:val="20"/>
-          <w:szCs w:val="20"/>
-        </w:rPr>
-        <w:t>sin</w:t>
-      </w:r>
-      <w:proofErr w:type="spellEnd"/>
-      <w:r>
-        <w:rPr>
-          <w:rFonts w:ascii="Arial" w:hAnsi="Arial" w:cs="Arial"/>
-          <w:sz w:val="20"/>
-          <w:szCs w:val="20"/>
-        </w:rPr>
-        <w:t>(</w:t>
+        <w:t>z = raio * cos(</w:t>
       </w:r>
       <w:proofErr w:type="spellStart"/>
       <w:r>
@@ -237,51 +291,6 @@
           <w:sz w:val="20"/>
           <w:szCs w:val="20"/>
         </w:rPr>
-        <w:t>z =</w:t>
-      </w:r>
-      <w:r>
-        <w:rPr>
-          <w:rFonts w:ascii="Arial" w:hAnsi="Arial" w:cs="Arial"/>
-          <w:sz w:val="20"/>
-          <w:szCs w:val="20"/>
-        </w:rPr>
-        <w:t xml:space="preserve"> raio * cos(</w:t>
-      </w:r>
-      <w:proofErr w:type="spellStart"/>
-      <w:r>
-        <w:rPr>
-          <w:rFonts w:ascii="Arial" w:hAnsi="Arial" w:cs="Arial"/>
-          <w:sz w:val="20"/>
-          <w:szCs w:val="20"/>
-        </w:rPr>
-        <w:t>alpha</w:t>
-      </w:r>
-      <w:proofErr w:type="spellEnd"/>
-      <w:r>
-        <w:rPr>
-          <w:rFonts w:ascii="Arial" w:hAnsi="Arial" w:cs="Arial"/>
-          <w:sz w:val="20"/>
-          <w:szCs w:val="20"/>
-        </w:rPr>
-        <w:t>)</w:t>
-      </w:r>
-    </w:p>
-    <w:p>
-      <w:pPr>
-        <w:spacing w:line="360" w:lineRule="auto"/>
-        <w:jc w:val="both"/>
-        <w:rPr>
-          <w:rFonts w:ascii="Arial" w:hAnsi="Arial" w:cs="Arial"/>
-          <w:sz w:val="20"/>
-          <w:szCs w:val="20"/>
-        </w:rPr>
-      </w:pPr>
-      <w:r>
-        <w:rPr>
-          <w:rFonts w:ascii="Arial" w:hAnsi="Arial" w:cs="Arial"/>
-          <w:sz w:val="20"/>
-          <w:szCs w:val="20"/>
-        </w:rPr>
         <w:t xml:space="preserve">De salientar que mais uma vez, para conseguir avançar no eixo dos </w:t>
       </w:r>
       <w:proofErr w:type="spellStart"/>
@@ -334,15 +343,7 @@
           <w:sz w:val="20"/>
           <w:szCs w:val="20"/>
         </w:rPr>
-        <w:t>icação pela variável i, para que os erros referentes à virgula flutuante fossem diminu</w:t>
-      </w:r>
-      <w:r>
-        <w:rPr>
-          <w:rFonts w:ascii="Arial" w:hAnsi="Arial" w:cs="Arial"/>
-          <w:sz w:val="20"/>
-          <w:szCs w:val="20"/>
-        </w:rPr>
-        <w:t>tos.</w:t>
+        <w:t>icação pela variável i, para que os erros referentes à virgula flutuante fossem diminutos.</w:t>
       </w:r>
     </w:p>
     <w:p>
@@ -701,7 +702,23 @@
           <w:sz w:val="20"/>
           <w:szCs w:val="20"/>
         </w:rPr>
-        <w:t>P1 = (0, 0, 0)</w:t>
+        <w:t>P</w:t>
+      </w:r>
+      <w:r>
+        <w:rPr>
+          <w:rFonts w:ascii="Arial" w:hAnsi="Arial" w:cs="Arial"/>
+          <w:sz w:val="18"/>
+          <w:szCs w:val="20"/>
+        </w:rPr>
+        <w:t>1</w:t>
+      </w:r>
+      <w:r>
+        <w:rPr>
+          <w:rFonts w:ascii="Arial" w:hAnsi="Arial" w:cs="Arial"/>
+          <w:sz w:val="20"/>
+          <w:szCs w:val="20"/>
+        </w:rPr>
+        <w:t xml:space="preserve"> = (0, 0, 0)</w:t>
       </w:r>
     </w:p>
     <w:p>
@@ -720,7 +737,24 @@
           <w:sz w:val="20"/>
           <w:szCs w:val="20"/>
         </w:rPr>
-        <w:t>P2 = (</w:t>
+        <w:lastRenderedPageBreak/>
+        <w:t>P</w:t>
+      </w:r>
+      <w:r>
+        <w:rPr>
+          <w:rFonts w:ascii="Arial" w:hAnsi="Arial" w:cs="Arial"/>
+          <w:sz w:val="18"/>
+          <w:szCs w:val="20"/>
+        </w:rPr>
+        <w:t>2</w:t>
+      </w:r>
+      <w:r>
+        <w:rPr>
+          <w:rFonts w:ascii="Arial" w:hAnsi="Arial" w:cs="Arial"/>
+          <w:sz w:val="20"/>
+          <w:szCs w:val="20"/>
+        </w:rPr>
+        <w:t xml:space="preserve"> = (</w:t>
       </w:r>
       <w:proofErr w:type="spellStart"/>
       <w:r>
@@ -775,7 +809,23 @@
           <w:sz w:val="20"/>
           <w:szCs w:val="20"/>
         </w:rPr>
-        <w:t>P3 = (</w:t>
+        <w:t>P</w:t>
+      </w:r>
+      <w:r>
+        <w:rPr>
+          <w:rFonts w:ascii="Arial" w:hAnsi="Arial" w:cs="Arial"/>
+          <w:sz w:val="18"/>
+          <w:szCs w:val="20"/>
+        </w:rPr>
+        <w:t>3</w:t>
+      </w:r>
+      <w:r>
+        <w:rPr>
+          <w:rFonts w:ascii="Arial" w:hAnsi="Arial" w:cs="Arial"/>
+          <w:sz w:val="20"/>
+          <w:szCs w:val="20"/>
+        </w:rPr>
+        <w:t xml:space="preserve"> = (</w:t>
       </w:r>
       <w:proofErr w:type="spellStart"/>
       <w:r>
@@ -830,7 +880,23 @@
           <w:sz w:val="20"/>
           <w:szCs w:val="20"/>
         </w:rPr>
-        <w:t>P4 = (</w:t>
+        <w:t>P</w:t>
+      </w:r>
+      <w:r>
+        <w:rPr>
+          <w:rFonts w:ascii="Arial" w:hAnsi="Arial" w:cs="Arial"/>
+          <w:sz w:val="18"/>
+          <w:szCs w:val="20"/>
+        </w:rPr>
+        <w:t>4</w:t>
+      </w:r>
+      <w:r>
+        <w:rPr>
+          <w:rFonts w:ascii="Arial" w:hAnsi="Arial" w:cs="Arial"/>
+          <w:sz w:val="20"/>
+          <w:szCs w:val="20"/>
+        </w:rPr>
+        <w:t xml:space="preserve"> = (</w:t>
       </w:r>
       <w:proofErr w:type="spellStart"/>
       <w:r>
@@ -877,22 +943,43 @@
           <w:rFonts w:ascii="Arial" w:hAnsi="Arial" w:cs="Arial"/>
           <w:sz w:val="20"/>
           <w:szCs w:val="20"/>
-        </w:rPr>
-      </w:pPr>
-      <w:r>
-        <w:rPr>
-          <w:rFonts w:ascii="Arial" w:hAnsi="Arial" w:cs="Arial"/>
-          <w:sz w:val="20"/>
-          <w:szCs w:val="20"/>
-        </w:rPr>
-        <w:t>P2 = (</w:t>
-      </w:r>
-      <w:proofErr w:type="spellStart"/>
-      <w:r>
-        <w:rPr>
-          <w:rFonts w:ascii="Arial" w:hAnsi="Arial" w:cs="Arial"/>
-          <w:sz w:val="20"/>
-          <w:szCs w:val="20"/>
+          <w:lang w:val="en-US"/>
+        </w:rPr>
+      </w:pPr>
+      <w:r>
+        <w:rPr>
+          <w:rFonts w:ascii="Arial" w:hAnsi="Arial" w:cs="Arial"/>
+          <w:sz w:val="20"/>
+          <w:szCs w:val="20"/>
+          <w:lang w:val="en-US"/>
+        </w:rPr>
+        <w:t>P</w:t>
+      </w:r>
+      <w:r>
+        <w:rPr>
+          <w:rFonts w:ascii="Arial" w:hAnsi="Arial" w:cs="Arial"/>
+          <w:sz w:val="18"/>
+          <w:szCs w:val="20"/>
+          <w:lang w:val="en-US"/>
+        </w:rPr>
+        <w:t>5</w:t>
+      </w:r>
+      <w:r>
+        <w:rPr>
+          <w:rFonts w:ascii="Arial" w:hAnsi="Arial" w:cs="Arial"/>
+          <w:sz w:val="20"/>
+          <w:szCs w:val="20"/>
+          <w:lang w:val="en-US"/>
+        </w:rPr>
+        <w:t xml:space="preserve"> = (</w:t>
+      </w:r>
+      <w:proofErr w:type="spellStart"/>
+      <w:r>
+        <w:rPr>
+          <w:rFonts w:ascii="Arial" w:hAnsi="Arial" w:cs="Arial"/>
+          <w:sz w:val="20"/>
+          <w:szCs w:val="20"/>
+          <w:lang w:val="en-US"/>
         </w:rPr>
         <w:t>pxD</w:t>
       </w:r>
@@ -902,23 +989,37 @@
           <w:rFonts w:ascii="Arial" w:hAnsi="Arial" w:cs="Arial"/>
           <w:sz w:val="20"/>
           <w:szCs w:val="20"/>
-        </w:rPr>
-        <w:t>, alt</w:t>
-      </w:r>
-      <w:r>
-        <w:rPr>
-          <w:rFonts w:ascii="Arial" w:hAnsi="Arial" w:cs="Arial"/>
-          <w:sz w:val="20"/>
-          <w:szCs w:val="20"/>
-        </w:rPr>
-        <w:t xml:space="preserve">ura, </w:t>
-      </w:r>
-      <w:proofErr w:type="spellStart"/>
-      <w:r>
-        <w:rPr>
-          <w:rFonts w:ascii="Arial" w:hAnsi="Arial" w:cs="Arial"/>
-          <w:sz w:val="20"/>
-          <w:szCs w:val="20"/>
+          <w:lang w:val="en-US"/>
+        </w:rPr>
+        <w:t xml:space="preserve">, </w:t>
+      </w:r>
+      <w:proofErr w:type="spellStart"/>
+      <w:r>
+        <w:rPr>
+          <w:rFonts w:ascii="Arial" w:hAnsi="Arial" w:cs="Arial"/>
+          <w:sz w:val="20"/>
+          <w:szCs w:val="20"/>
+          <w:lang w:val="en-US"/>
+        </w:rPr>
+        <w:t>altura</w:t>
+      </w:r>
+      <w:proofErr w:type="spellEnd"/>
+      <w:r>
+        <w:rPr>
+          <w:rFonts w:ascii="Arial" w:hAnsi="Arial" w:cs="Arial"/>
+          <w:sz w:val="20"/>
+          <w:szCs w:val="20"/>
+          <w:lang w:val="en-US"/>
+        </w:rPr>
+        <w:t xml:space="preserve">, </w:t>
+      </w:r>
+      <w:proofErr w:type="spellStart"/>
+      <w:r>
+        <w:rPr>
+          <w:rFonts w:ascii="Arial" w:hAnsi="Arial" w:cs="Arial"/>
+          <w:sz w:val="20"/>
+          <w:szCs w:val="20"/>
+          <w:lang w:val="en-US"/>
         </w:rPr>
         <w:t>pzD</w:t>
       </w:r>
@@ -928,6 +1029,7 @@
           <w:rFonts w:ascii="Arial" w:hAnsi="Arial" w:cs="Arial"/>
           <w:sz w:val="20"/>
           <w:szCs w:val="20"/>
+          <w:lang w:val="en-US"/>
         </w:rPr>
         <w:t>)</w:t>
       </w:r>
@@ -945,10 +1047,96 @@
       <w:r>
         <w:rPr>
           <w:rFonts w:ascii="Arial" w:hAnsi="Arial" w:cs="Arial"/>
-          <w:sz w:val="20"/>
-          <w:szCs w:val="20"/>
-        </w:rPr>
-        <w:t xml:space="preserve">P3 = (0, </w:t>
+          <w:noProof/>
+          <w:sz w:val="20"/>
+          <w:szCs w:val="20"/>
+        </w:rPr>
+        <w:drawing>
+          <wp:anchor distT="0" distB="0" distL="114300" distR="114300" simplePos="0" relativeHeight="251659264" behindDoc="0" locked="0" layoutInCell="1" allowOverlap="1">
+            <wp:simplePos x="0" y="0"/>
+            <wp:positionH relativeFrom="column">
+              <wp:posOffset>1594485</wp:posOffset>
+            </wp:positionH>
+            <wp:positionV relativeFrom="paragraph">
+              <wp:posOffset>251460</wp:posOffset>
+            </wp:positionV>
+            <wp:extent cx="2924175" cy="3442335"/>
+            <wp:effectExtent l="0" t="0" r="0" b="0"/>
+            <wp:wrapTopAndBottom/>
+            <wp:docPr id="2" name="Imagem 2"/>
+            <wp:cNvGraphicFramePr>
+              <a:graphicFrameLocks xmlns:a="http://schemas.openxmlformats.org/drawingml/2006/main" noChangeAspect="1"/>
+            </wp:cNvGraphicFramePr>
+            <a:graphic xmlns:a="http://schemas.openxmlformats.org/drawingml/2006/main">
+              <a:graphicData uri="http://schemas.openxmlformats.org/drawingml/2006/picture">
+                <pic:pic xmlns:pic="http://schemas.openxmlformats.org/drawingml/2006/picture">
+                  <pic:nvPicPr>
+                    <pic:cNvPr id="2" name="Diapositivo2.JPG"/>
+                    <pic:cNvPicPr/>
+                  </pic:nvPicPr>
+                  <pic:blipFill rotWithShape="1">
+                    <a:blip r:embed="rId5">
+                      <a:extLst>
+                        <a:ext uri="{28A0092B-C50C-407E-A947-70E740481C1C}">
+                          <a14:useLocalDpi xmlns:a14="http://schemas.microsoft.com/office/drawing/2010/main" val="0"/>
+                        </a:ext>
+                      </a:extLst>
+                    </a:blip>
+                    <a:srcRect l="21789" r="30432"/>
+                    <a:stretch/>
+                  </pic:blipFill>
+                  <pic:spPr bwMode="auto">
+                    <a:xfrm>
+                      <a:off x="0" y="0"/>
+                      <a:ext cx="2924175" cy="3442335"/>
+                    </a:xfrm>
+                    <a:prstGeom prst="rect">
+                      <a:avLst/>
+                    </a:prstGeom>
+                    <a:ln>
+                      <a:noFill/>
+                    </a:ln>
+                    <a:extLst>
+                      <a:ext uri="{53640926-AAD7-44D8-BBD7-CCE9431645EC}">
+                        <a14:shadowObscured xmlns:a14="http://schemas.microsoft.com/office/drawing/2010/main"/>
+                      </a:ext>
+                    </a:extLst>
+                  </pic:spPr>
+                </pic:pic>
+              </a:graphicData>
+            </a:graphic>
+            <wp14:sizeRelH relativeFrom="page">
+              <wp14:pctWidth>0</wp14:pctWidth>
+            </wp14:sizeRelH>
+            <wp14:sizeRelV relativeFrom="page">
+              <wp14:pctHeight>0</wp14:pctHeight>
+            </wp14:sizeRelV>
+          </wp:anchor>
+        </w:drawing>
+      </w:r>
+      <w:r>
+        <w:rPr>
+          <w:rFonts w:ascii="Arial" w:hAnsi="Arial" w:cs="Arial"/>
+          <w:sz w:val="20"/>
+          <w:szCs w:val="20"/>
+        </w:rPr>
+        <w:t>P</w:t>
+      </w:r>
+      <w:r>
+        <w:rPr>
+          <w:rFonts w:ascii="Arial" w:hAnsi="Arial" w:cs="Arial"/>
+          <w:sz w:val="18"/>
+          <w:szCs w:val="20"/>
+        </w:rPr>
+        <w:t>6</w:t>
+      </w:r>
+      <w:r>
+        <w:rPr>
+          <w:rFonts w:ascii="Arial" w:hAnsi="Arial" w:cs="Arial"/>
+          <w:sz w:val="20"/>
+          <w:szCs w:val="20"/>
+        </w:rPr>
+        <w:t xml:space="preserve"> = (0, </w:t>
       </w:r>
       <w:proofErr w:type="spellStart"/>
       <w:r>
@@ -996,46 +1184,7 @@
           <w:sz w:val="20"/>
           <w:szCs w:val="20"/>
         </w:rPr>
-        <w:t>COLOCAR A FOTO DOS PONTOS NO PLANO</w:t>
-      </w:r>
-    </w:p>
-    <w:p>
-      <w:pPr>
-        <w:spacing w:line="360" w:lineRule="auto"/>
-        <w:jc w:val="both"/>
-        <w:rPr>
-          <w:rFonts w:ascii="Arial" w:hAnsi="Arial" w:cs="Arial"/>
-          <w:sz w:val="20"/>
-          <w:szCs w:val="20"/>
-        </w:rPr>
-      </w:pPr>
-    </w:p>
-    <w:p>
-      <w:pPr>
-        <w:spacing w:line="360" w:lineRule="auto"/>
-        <w:jc w:val="both"/>
-        <w:rPr>
-          <w:rFonts w:ascii="Arial" w:hAnsi="Arial" w:cs="Arial"/>
-          <w:sz w:val="20"/>
-          <w:szCs w:val="20"/>
-        </w:rPr>
-      </w:pPr>
-      <w:r>
-        <w:rPr>
-          <w:rFonts w:ascii="Arial" w:hAnsi="Arial" w:cs="Arial"/>
-          <w:sz w:val="20"/>
-          <w:szCs w:val="20"/>
-        </w:rPr>
-        <w:t xml:space="preserve">De salientar que </w:t>
-      </w:r>
-      <w:proofErr w:type="gramStart"/>
-      <w:r>
-        <w:rPr>
-          <w:rFonts w:ascii="Arial" w:hAnsi="Arial" w:cs="Arial"/>
-          <w:sz w:val="20"/>
-          <w:szCs w:val="20"/>
-        </w:rPr>
-        <w:t>a orientação dos pontos est</w:t>
+        <w:t>De salientar que os pontos est</w:t>
       </w:r>
       <w:r>
         <w:rPr>
@@ -1045,7 +1194,6 @@
         </w:rPr>
         <w:t>ão</w:t>
       </w:r>
-      <w:proofErr w:type="gramEnd"/>
       <w:r>
         <w:rPr>
           <w:rFonts w:ascii="Arial" w:hAnsi="Arial" w:cs="Arial"/>
@@ -1085,6 +1233,42 @@
           <w:szCs w:val="20"/>
         </w:rPr>
         <w:t>.</w:t>
+      </w:r>
+      <w:r>
+        <w:rPr>
+          <w:rFonts w:ascii="Arial" w:hAnsi="Arial" w:cs="Arial"/>
+          <w:sz w:val="20"/>
+          <w:szCs w:val="20"/>
+        </w:rPr>
+        <w:t xml:space="preserve"> De notar que nesta imagem alterámos a orientação da base para que se notasse a formação do triângulo, em circunstâncias normais, com esta </w:t>
+      </w:r>
+      <w:proofErr w:type="spellStart"/>
+      <w:r>
+        <w:rPr>
+          <w:rFonts w:ascii="Arial" w:hAnsi="Arial" w:cs="Arial"/>
+          <w:sz w:val="20"/>
+          <w:szCs w:val="20"/>
+        </w:rPr>
+        <w:t>camera</w:t>
+      </w:r>
+      <w:proofErr w:type="spellEnd"/>
+      <w:r>
+        <w:rPr>
+          <w:rFonts w:ascii="Arial" w:hAnsi="Arial" w:cs="Arial"/>
+          <w:sz w:val="20"/>
+          <w:szCs w:val="20"/>
+        </w:rPr>
+        <w:t xml:space="preserve"> não víamos o triângulo.</w:t>
+      </w:r>
+      <w:bookmarkStart w:id="0" w:name="_GoBack"/>
+      <w:bookmarkEnd w:id="0"/>
+      <w:r>
+        <w:rPr>
+          <w:rFonts w:ascii="Arial" w:hAnsi="Arial" w:cs="Arial"/>
+          <w:sz w:val="20"/>
+          <w:szCs w:val="20"/>
+        </w:rPr>
+        <w:t xml:space="preserve"> </w:t>
       </w:r>
     </w:p>
     <w:sectPr>

</xml_diff>